<commit_message>
im way too tired to look at this properly, but i think it works right now
</commit_message>
<xml_diff>
--- a/proposal.docx
+++ b/proposal.docx
@@ -140,6 +140,8 @@
         </w:rPr>
         <w:t>Players move a random number of squares on the board each turn</w:t>
       </w:r>
+      <w:bookmarkStart w:id="0" w:name="_GoBack"/>
+      <w:bookmarkEnd w:id="0"/>
     </w:p>
     <w:p>
       <w:pPr>
@@ -726,55 +728,6 @@
         </w:rPr>
         <w:t xml:space="preserve">who passes it to other players </w:t>
       </w:r>
-    </w:p>
-    <w:p>
-      <w:pPr>
-        <w:rPr>
-          <w:sz w:val="24"/>
-          <w:szCs w:val="24"/>
-        </w:rPr>
-      </w:pPr>
-    </w:p>
-    <w:p>
-      <w:pPr>
-        <w:rPr>
-          <w:b/>
-          <w:sz w:val="24"/>
-          <w:szCs w:val="24"/>
-          <w:u w:val="single"/>
-        </w:rPr>
-      </w:pPr>
-      <w:r>
-        <w:rPr>
-          <w:b/>
-          <w:sz w:val="24"/>
-          <w:szCs w:val="24"/>
-          <w:u w:val="single"/>
-        </w:rPr>
-        <w:lastRenderedPageBreak/>
-        <w:t xml:space="preserve">UPDATE 1: </w:t>
-      </w:r>
-    </w:p>
-    <w:p>
-      <w:pPr>
-        <w:rPr>
-          <w:b/>
-          <w:sz w:val="24"/>
-          <w:szCs w:val="24"/>
-          <w:u w:val="single"/>
-        </w:rPr>
-      </w:pPr>
-      <w:r>
-        <w:rPr>
-          <w:b/>
-          <w:sz w:val="24"/>
-          <w:szCs w:val="24"/>
-          <w:u w:val="single"/>
-        </w:rPr>
-        <w:t xml:space="preserve">No need to change anything. </w:t>
-      </w:r>
-      <w:bookmarkStart w:id="0" w:name="_GoBack"/>
-      <w:bookmarkEnd w:id="0"/>
     </w:p>
     <w:sectPr>
       <w:pgSz w:w="12240" w:h="15840"/>

</xml_diff>